<commit_message>
add contents and edits to report
</commit_message>
<xml_diff>
--- a/ANDES-TechReport-EN/tech-report-cover-french.docx
+++ b/ANDES-TechReport-EN/tech-report-cover-french.docx
@@ -1,6 +1,6 @@
 
 <file path=word/document.xml><?xml version="1.0" encoding="utf-8"?>
-<w:document xmlns:wpc="http://schemas.microsoft.com/office/word/2010/wordprocessingCanvas" xmlns:cx="http://schemas.microsoft.com/office/drawing/2014/chartex" xmlns:cx1="http://schemas.microsoft.com/office/drawing/2015/9/8/chartex" xmlns:cx2="http://schemas.microsoft.com/office/drawing/2015/10/21/chartex" xmlns:cx3="http://schemas.microsoft.com/office/drawing/2016/5/9/chartex" xmlns:cx4="http://schemas.microsoft.com/office/drawing/2016/5/10/chartex" xmlns:cx5="http://schemas.microsoft.com/office/drawing/2016/5/11/chartex" xmlns:cx6="http://schemas.microsoft.com/office/drawing/2016/5/12/chartex" xmlns:cx7="http://schemas.microsoft.com/office/drawing/2016/5/13/chartex" xmlns:cx8="http://schemas.microsoft.com/office/drawing/2016/5/14/chartex" xmlns:mc="http://schemas.openxmlformats.org/markup-compatibility/2006" xmlns:aink="http://schemas.microsoft.com/office/drawing/2016/ink" xmlns:am3d="http://schemas.microsoft.com/office/drawing/2017/model3d" xmlns:o="urn:schemas-microsoft-com:office:office" xmlns:r="http://schemas.openxmlformats.org/officeDocument/2006/relationships" xmlns:m="http://schemas.openxmlformats.org/officeDocument/2006/math" xmlns:v="urn:schemas-microsoft-com:vml" xmlns:wp14="http://schemas.microsoft.com/office/word/2010/wordprocessingDrawing" xmlns:wp="http://schemas.openxmlformats.org/drawingml/2006/wordprocessingDrawing" xmlns:w10="urn:schemas-microsoft-com:office:word" xmlns:w="http://schemas.openxmlformats.org/wordprocessingml/2006/main" xmlns:w14="http://schemas.microsoft.com/office/word/2010/wordml" xmlns:w15="http://schemas.microsoft.com/office/word/2012/wordml" xmlns:w16cex="http://schemas.microsoft.com/office/word/2018/wordml/cex" xmlns:w16cid="http://schemas.microsoft.com/office/word/2016/wordml/cid" xmlns:w16="http://schemas.microsoft.com/office/word/2018/wordml" xmlns:w16se="http://schemas.microsoft.com/office/word/2015/wordml/symex" xmlns:wpg="http://schemas.microsoft.com/office/word/2010/wordprocessingGroup" xmlns:wpi="http://schemas.microsoft.com/office/word/2010/wordprocessingInk" xmlns:wne="http://schemas.microsoft.com/office/word/2006/wordml" xmlns:wps="http://schemas.microsoft.com/office/word/2010/wordprocessingShape" mc:Ignorable="w14 w15 w16se w16cid w16 w16cex wp14">
+<w:document xmlns:wpc="http://schemas.microsoft.com/office/word/2010/wordprocessingCanvas" xmlns:cx="http://schemas.microsoft.com/office/drawing/2014/chartex" xmlns:cx1="http://schemas.microsoft.com/office/drawing/2015/9/8/chartex" xmlns:cx2="http://schemas.microsoft.com/office/drawing/2015/10/21/chartex" xmlns:cx3="http://schemas.microsoft.com/office/drawing/2016/5/9/chartex" xmlns:cx4="http://schemas.microsoft.com/office/drawing/2016/5/10/chartex" xmlns:cx5="http://schemas.microsoft.com/office/drawing/2016/5/11/chartex" xmlns:cx6="http://schemas.microsoft.com/office/drawing/2016/5/12/chartex" xmlns:cx7="http://schemas.microsoft.com/office/drawing/2016/5/13/chartex" xmlns:cx8="http://schemas.microsoft.com/office/drawing/2016/5/14/chartex" xmlns:mc="http://schemas.openxmlformats.org/markup-compatibility/2006" xmlns:aink="http://schemas.microsoft.com/office/drawing/2016/ink" xmlns:am3d="http://schemas.microsoft.com/office/drawing/2017/model3d" xmlns:o="urn:schemas-microsoft-com:office:office" xmlns:oel="http://schemas.microsoft.com/office/2019/extlst" xmlns:r="http://schemas.openxmlformats.org/officeDocument/2006/relationships" xmlns:m="http://schemas.openxmlformats.org/officeDocument/2006/math" xmlns:v="urn:schemas-microsoft-com:vml" xmlns:wp14="http://schemas.microsoft.com/office/word/2010/wordprocessingDrawing" xmlns:wp="http://schemas.openxmlformats.org/drawingml/2006/wordprocessingDrawing" xmlns:w10="urn:schemas-microsoft-com:office:word" xmlns:w="http://schemas.openxmlformats.org/wordprocessingml/2006/main" xmlns:w14="http://schemas.microsoft.com/office/word/2010/wordml" xmlns:w15="http://schemas.microsoft.com/office/word/2012/wordml" xmlns:w16cex="http://schemas.microsoft.com/office/word/2018/wordml/cex" xmlns:w16cid="http://schemas.microsoft.com/office/word/2016/wordml/cid" xmlns:w16="http://schemas.microsoft.com/office/word/2018/wordml" xmlns:w16sdtdh="http://schemas.microsoft.com/office/word/2020/wordml/sdtdatahash" xmlns:w16se="http://schemas.microsoft.com/office/word/2015/wordml/symex" xmlns:wpg="http://schemas.microsoft.com/office/word/2010/wordprocessingGroup" xmlns:wpi="http://schemas.microsoft.com/office/word/2010/wordprocessingInk" xmlns:wne="http://schemas.microsoft.com/office/word/2006/wordml" xmlns:wps="http://schemas.microsoft.com/office/word/2010/wordprocessingShape" mc:Ignorable="w14 w15 w16se w16cid w16 w16cex w16sdtdh wp14">
   <w:body>
     <w:tbl>
       <w:tblPr>
@@ -96,7 +96,7 @@
                 <w:szCs w:val="36"/>
                 <w:lang w:val="fr-CA"/>
               </w:rPr>
-              <w:t>Edit the file tech-report-cover</w:t>
+              <w:t>Objectifs de conception, mise en œuvre technique et utilisation pratique</w:t>
             </w:r>
             <w:r>
               <w:rPr>
@@ -107,40 +107,7 @@
                 <w:szCs w:val="36"/>
                 <w:lang w:val="fr-CA"/>
               </w:rPr>
-              <w:t>-french</w:t>
-            </w:r>
-            <w:r>
-              <w:rPr>
-                <w:rFonts w:ascii="Microsoft Sans Serif" w:hAnsi="Microsoft Sans Serif" w:cs="Microsoft Sans Serif"/>
-                <w:b/>
-                <w:noProof/>
-                <w:sz w:val="36"/>
-                <w:szCs w:val="36"/>
-                <w:lang w:val="fr-CA"/>
-              </w:rPr>
-              <w:t xml:space="preserve">.docx and save </w:t>
-            </w:r>
-            <w:r>
-              <w:rPr>
-                <w:rFonts w:ascii="Microsoft Sans Serif" w:hAnsi="Microsoft Sans Serif" w:cs="Microsoft Sans Serif"/>
-                <w:b/>
-                <w:noProof/>
-                <w:sz w:val="36"/>
-                <w:szCs w:val="36"/>
-                <w:lang w:val="fr-CA"/>
-              </w:rPr>
-              <w:t xml:space="preserve">it </w:t>
-            </w:r>
-            <w:r>
-              <w:rPr>
-                <w:rFonts w:ascii="Microsoft Sans Serif" w:hAnsi="Microsoft Sans Serif" w:cs="Microsoft Sans Serif"/>
-                <w:b/>
-                <w:noProof/>
-                <w:sz w:val="36"/>
-                <w:szCs w:val="36"/>
-                <w:lang w:val="fr-CA"/>
-              </w:rPr>
-              <w:t>as a PDF to replace this title page</w:t>
+              <w:t xml:space="preserve"> de Another data entry system (Andes)</w:t>
             </w:r>
             <w:r>
               <w:rPr>
@@ -171,6 +138,7 @@
                 <w:rFonts w:ascii="Microsoft Sans Serif" w:hAnsi="Microsoft Sans Serif" w:cs="Microsoft Sans Serif"/>
                 <w:sz w:val="32"/>
                 <w:szCs w:val="32"/>
+                <w:lang w:val="fr-CA"/>
               </w:rPr>
             </w:pPr>
             <w:r>
@@ -229,57 +197,7 @@
                 <w:szCs w:val="32"/>
                 <w:lang w:val="fr-CA"/>
               </w:rPr>
-              <w:t>A</w:t>
-            </w:r>
-            <w:r>
-              <w:rPr>
-                <w:rFonts w:ascii="Microsoft Sans Serif" w:hAnsi="Microsoft Sans Serif" w:cs="Microsoft Sans Serif"/>
-                <w:noProof/>
-                <w:sz w:val="32"/>
-                <w:szCs w:val="32"/>
-                <w:lang w:val="fr-CA"/>
-              </w:rPr>
-              <w:t>uteur(s)</w:t>
-            </w:r>
-            <w:r>
-              <w:rPr>
-                <w:rFonts w:ascii="Microsoft Sans Serif" w:hAnsi="Microsoft Sans Serif" w:cs="Microsoft Sans Serif"/>
-                <w:noProof/>
-                <w:sz w:val="32"/>
-                <w:szCs w:val="32"/>
-                <w:lang w:val="fr-CA"/>
-              </w:rPr>
-              <w:t xml:space="preserve"> </w:t>
-            </w:r>
-            <w:r>
-              <w:rPr>
-                <w:rFonts w:ascii="Microsoft Sans Serif" w:hAnsi="Microsoft Sans Serif" w:cs="Microsoft Sans Serif"/>
-                <w:noProof/>
-                <w:sz w:val="32"/>
-                <w:szCs w:val="32"/>
-                <w:lang w:val="fr-CA"/>
-              </w:rPr>
-              <w:t>&lt;delete this&gt; If you are having permissions issues editing the .docx file, download a copy manually from http://bit.ly/tech-report</w:t>
-            </w:r>
-            <w:r>
-              <w:rPr>
-                <w:rFonts w:ascii="Microsoft Sans Serif" w:hAnsi="Microsoft Sans Serif" w:cs="Microsoft Sans Serif"/>
-                <w:noProof/>
-                <w:sz w:val="32"/>
-                <w:szCs w:val="32"/>
-                <w:lang w:val="fr-CA"/>
-              </w:rPr>
-              <w:t>-fr-d</w:t>
-            </w:r>
-            <w:r>
-              <w:rPr>
-                <w:rFonts w:ascii="Microsoft Sans Serif" w:hAnsi="Microsoft Sans Serif" w:cs="Microsoft Sans Serif"/>
-                <w:noProof/>
-                <w:sz w:val="32"/>
-                <w:szCs w:val="32"/>
-                <w:lang w:val="fr-CA"/>
-              </w:rPr>
-              <w:t>ocx</w:t>
+              <w:t>Daniel Ricard, David Fishman, Lindsay Beazley, Brian Boivin, Jamie Emberley, Ryan Martin, Jenni McDermid, Nicolas Rolland, David Sean-Fortin et Pablo Vergara</w:t>
             </w:r>
             <w:r>
               <w:rPr>
@@ -306,6 +224,7 @@
             <w:pPr>
               <w:rPr>
                 <w:rFonts w:ascii="Microsoft Sans Serif" w:hAnsi="Microsoft Sans Serif" w:cs="Microsoft Sans Serif"/>
+                <w:noProof/>
                 <w:sz w:val="32"/>
                 <w:szCs w:val="32"/>
                 <w:lang w:val="fr-CA"/>
@@ -361,12 +280,113 @@
             <w:r>
               <w:rPr>
                 <w:rFonts w:ascii="Microsoft Sans Serif" w:hAnsi="Microsoft Sans Serif" w:cs="Microsoft Sans Serif"/>
+                <w:sz w:val="32"/>
+                <w:szCs w:val="32"/>
+                <w:lang w:val="fr-CA"/>
+              </w:rPr>
+              <w:t xml:space="preserve">Direction des </w:t>
+            </w:r>
+            <w:r>
+              <w:rPr>
+                <w:rFonts w:ascii="Microsoft Sans Serif" w:hAnsi="Microsoft Sans Serif" w:cs="Microsoft Sans Serif"/>
                 <w:noProof/>
                 <w:sz w:val="32"/>
                 <w:szCs w:val="32"/>
                 <w:lang w:val="fr-CA"/>
               </w:rPr>
-              <w:t>Adresse</w:t>
+              <w:t>Sciences</w:t>
+            </w:r>
+          </w:p>
+          <w:p>
+            <w:pPr>
+              <w:rPr>
+                <w:rFonts w:ascii="Microsoft Sans Serif" w:hAnsi="Microsoft Sans Serif" w:cs="Microsoft Sans Serif"/>
+                <w:noProof/>
+                <w:sz w:val="32"/>
+                <w:szCs w:val="32"/>
+                <w:lang w:val="fr-CA"/>
+              </w:rPr>
+            </w:pPr>
+            <w:r>
+              <w:rPr>
+                <w:rFonts w:ascii="Microsoft Sans Serif" w:hAnsi="Microsoft Sans Serif" w:cs="Microsoft Sans Serif"/>
+                <w:noProof/>
+                <w:sz w:val="32"/>
+                <w:szCs w:val="32"/>
+                <w:lang w:val="fr-CA"/>
+              </w:rPr>
+              <w:t>Région du Golfe</w:t>
+            </w:r>
+          </w:p>
+          <w:p>
+            <w:pPr>
+              <w:rPr>
+                <w:rFonts w:ascii="Microsoft Sans Serif" w:hAnsi="Microsoft Sans Serif" w:cs="Microsoft Sans Serif"/>
+                <w:noProof/>
+                <w:sz w:val="32"/>
+                <w:szCs w:val="32"/>
+                <w:lang w:val="fr-CA"/>
+              </w:rPr>
+            </w:pPr>
+            <w:r>
+              <w:rPr>
+                <w:rFonts w:ascii="Microsoft Sans Serif" w:hAnsi="Microsoft Sans Serif" w:cs="Microsoft Sans Serif"/>
+                <w:noProof/>
+                <w:sz w:val="32"/>
+                <w:szCs w:val="32"/>
+                <w:lang w:val="fr-CA"/>
+              </w:rPr>
+              <w:t>P</w:t>
+            </w:r>
+            <w:r>
+              <w:rPr>
+                <w:rFonts w:ascii="Microsoft Sans Serif" w:hAnsi="Microsoft Sans Serif" w:cs="Microsoft Sans Serif"/>
+                <w:noProof/>
+                <w:sz w:val="32"/>
+                <w:szCs w:val="32"/>
+                <w:lang w:val="fr-CA"/>
+              </w:rPr>
+              <w:t>ê</w:t>
+            </w:r>
+            <w:r>
+              <w:rPr>
+                <w:rFonts w:ascii="Microsoft Sans Serif" w:hAnsi="Microsoft Sans Serif" w:cs="Microsoft Sans Serif"/>
+                <w:noProof/>
+                <w:sz w:val="32"/>
+                <w:szCs w:val="32"/>
+                <w:lang w:val="fr-CA"/>
+              </w:rPr>
+              <w:t xml:space="preserve">ches et </w:t>
+            </w:r>
+            <w:r>
+              <w:rPr>
+                <w:rFonts w:ascii="Microsoft Sans Serif" w:hAnsi="Microsoft Sans Serif" w:cs="Microsoft Sans Serif"/>
+                <w:noProof/>
+                <w:sz w:val="32"/>
+                <w:szCs w:val="32"/>
+                <w:lang w:val="fr-CA"/>
+              </w:rPr>
+              <w:t>Océans Canada</w:t>
+            </w:r>
+          </w:p>
+          <w:p>
+            <w:pPr>
+              <w:rPr>
+                <w:rFonts w:ascii="Microsoft Sans Serif" w:hAnsi="Microsoft Sans Serif" w:cs="Microsoft Sans Serif"/>
+                <w:sz w:val="32"/>
+                <w:szCs w:val="32"/>
+                <w:lang w:val="fr-CA"/>
+              </w:rPr>
+            </w:pPr>
+            <w:r>
+              <w:rPr>
+                <w:rFonts w:ascii="Microsoft Sans Serif" w:hAnsi="Microsoft Sans Serif" w:cs="Microsoft Sans Serif"/>
+                <w:noProof/>
+                <w:sz w:val="32"/>
+                <w:szCs w:val="32"/>
+                <w:lang w:val="fr-CA"/>
+              </w:rPr>
+              <w:t>Moncton, Nouveau Brunswick, E1C 5K4, Canada</w:t>
             </w:r>
             <w:r>
               <w:rPr>
@@ -448,12 +468,11 @@
             <w:r>
               <w:rPr>
                 <w:rFonts w:ascii="Microsoft Sans Serif" w:hAnsi="Microsoft Sans Serif" w:cs="Microsoft Sans Serif"/>
-                <w:noProof/>
-                <w:sz w:val="32"/>
-                <w:szCs w:val="32"/>
-                <w:lang w:val="fr-CA"/>
-              </w:rPr>
-              <w:t>Année</w:t>
+                <w:sz w:val="32"/>
+                <w:szCs w:val="32"/>
+                <w:lang w:val="fr-CA"/>
+              </w:rPr>
+              <w:t>2023</w:t>
             </w:r>
             <w:r>
               <w:rPr>
@@ -650,7 +669,7 @@
 </file>
 
 <file path=word/endnotes.xml><?xml version="1.0" encoding="utf-8"?>
-<w:endnotes xmlns:wpc="http://schemas.microsoft.com/office/word/2010/wordprocessingCanvas" xmlns:cx="http://schemas.microsoft.com/office/drawing/2014/chartex" xmlns:cx1="http://schemas.microsoft.com/office/drawing/2015/9/8/chartex" xmlns:cx2="http://schemas.microsoft.com/office/drawing/2015/10/21/chartex" xmlns:cx3="http://schemas.microsoft.com/office/drawing/2016/5/9/chartex" xmlns:cx4="http://schemas.microsoft.com/office/drawing/2016/5/10/chartex" xmlns:cx5="http://schemas.microsoft.com/office/drawing/2016/5/11/chartex" xmlns:cx6="http://schemas.microsoft.com/office/drawing/2016/5/12/chartex" xmlns:cx7="http://schemas.microsoft.com/office/drawing/2016/5/13/chartex" xmlns:cx8="http://schemas.microsoft.com/office/drawing/2016/5/14/chartex" xmlns:mc="http://schemas.openxmlformats.org/markup-compatibility/2006" xmlns:aink="http://schemas.microsoft.com/office/drawing/2016/ink" xmlns:am3d="http://schemas.microsoft.com/office/drawing/2017/model3d" xmlns:o="urn:schemas-microsoft-com:office:office" xmlns:r="http://schemas.openxmlformats.org/officeDocument/2006/relationships" xmlns:m="http://schemas.openxmlformats.org/officeDocument/2006/math" xmlns:v="urn:schemas-microsoft-com:vml" xmlns:wp14="http://schemas.microsoft.com/office/word/2010/wordprocessingDrawing" xmlns:wp="http://schemas.openxmlformats.org/drawingml/2006/wordprocessingDrawing" xmlns:w10="urn:schemas-microsoft-com:office:word" xmlns:w="http://schemas.openxmlformats.org/wordprocessingml/2006/main" xmlns:w14="http://schemas.microsoft.com/office/word/2010/wordml" xmlns:w15="http://schemas.microsoft.com/office/word/2012/wordml" xmlns:w16cex="http://schemas.microsoft.com/office/word/2018/wordml/cex" xmlns:w16cid="http://schemas.microsoft.com/office/word/2016/wordml/cid" xmlns:w16="http://schemas.microsoft.com/office/word/2018/wordml" xmlns:w16se="http://schemas.microsoft.com/office/word/2015/wordml/symex" xmlns:wpg="http://schemas.microsoft.com/office/word/2010/wordprocessingGroup" xmlns:wpi="http://schemas.microsoft.com/office/word/2010/wordprocessingInk" xmlns:wne="http://schemas.microsoft.com/office/word/2006/wordml" xmlns:wps="http://schemas.microsoft.com/office/word/2010/wordprocessingShape" mc:Ignorable="w14 w15 w16se w16cid w16 w16cex wp14">
+<w:endnotes xmlns:wpc="http://schemas.microsoft.com/office/word/2010/wordprocessingCanvas" xmlns:cx="http://schemas.microsoft.com/office/drawing/2014/chartex" xmlns:cx1="http://schemas.microsoft.com/office/drawing/2015/9/8/chartex" xmlns:cx2="http://schemas.microsoft.com/office/drawing/2015/10/21/chartex" xmlns:cx3="http://schemas.microsoft.com/office/drawing/2016/5/9/chartex" xmlns:cx4="http://schemas.microsoft.com/office/drawing/2016/5/10/chartex" xmlns:cx5="http://schemas.microsoft.com/office/drawing/2016/5/11/chartex" xmlns:cx6="http://schemas.microsoft.com/office/drawing/2016/5/12/chartex" xmlns:cx7="http://schemas.microsoft.com/office/drawing/2016/5/13/chartex" xmlns:cx8="http://schemas.microsoft.com/office/drawing/2016/5/14/chartex" xmlns:mc="http://schemas.openxmlformats.org/markup-compatibility/2006" xmlns:aink="http://schemas.microsoft.com/office/drawing/2016/ink" xmlns:am3d="http://schemas.microsoft.com/office/drawing/2017/model3d" xmlns:o="urn:schemas-microsoft-com:office:office" xmlns:oel="http://schemas.microsoft.com/office/2019/extlst" xmlns:r="http://schemas.openxmlformats.org/officeDocument/2006/relationships" xmlns:m="http://schemas.openxmlformats.org/officeDocument/2006/math" xmlns:v="urn:schemas-microsoft-com:vml" xmlns:wp14="http://schemas.microsoft.com/office/word/2010/wordprocessingDrawing" xmlns:wp="http://schemas.openxmlformats.org/drawingml/2006/wordprocessingDrawing" xmlns:w10="urn:schemas-microsoft-com:office:word" xmlns:w="http://schemas.openxmlformats.org/wordprocessingml/2006/main" xmlns:w14="http://schemas.microsoft.com/office/word/2010/wordml" xmlns:w15="http://schemas.microsoft.com/office/word/2012/wordml" xmlns:w16cex="http://schemas.microsoft.com/office/word/2018/wordml/cex" xmlns:w16cid="http://schemas.microsoft.com/office/word/2016/wordml/cid" xmlns:w16="http://schemas.microsoft.com/office/word/2018/wordml" xmlns:w16sdtdh="http://schemas.microsoft.com/office/word/2020/wordml/sdtdatahash" xmlns:w16se="http://schemas.microsoft.com/office/word/2015/wordml/symex" xmlns:wpg="http://schemas.microsoft.com/office/word/2010/wordprocessingGroup" xmlns:wpi="http://schemas.microsoft.com/office/word/2010/wordprocessingInk" xmlns:wne="http://schemas.microsoft.com/office/word/2006/wordml" xmlns:wps="http://schemas.microsoft.com/office/word/2010/wordprocessingShape" mc:Ignorable="w14 w15 w16se w16cid w16 w16cex w16sdtdh wp14">
   <w:endnote w:type="separator" w:id="-1">
     <w:p>
       <w:r>
@@ -669,7 +688,7 @@
 </file>
 
 <file path=word/footer1.xml><?xml version="1.0" encoding="utf-8"?>
-<w:ftr xmlns:wpc="http://schemas.microsoft.com/office/word/2010/wordprocessingCanvas" xmlns:cx="http://schemas.microsoft.com/office/drawing/2014/chartex" xmlns:cx1="http://schemas.microsoft.com/office/drawing/2015/9/8/chartex" xmlns:cx2="http://schemas.microsoft.com/office/drawing/2015/10/21/chartex" xmlns:cx3="http://schemas.microsoft.com/office/drawing/2016/5/9/chartex" xmlns:cx4="http://schemas.microsoft.com/office/drawing/2016/5/10/chartex" xmlns:cx5="http://schemas.microsoft.com/office/drawing/2016/5/11/chartex" xmlns:cx6="http://schemas.microsoft.com/office/drawing/2016/5/12/chartex" xmlns:cx7="http://schemas.microsoft.com/office/drawing/2016/5/13/chartex" xmlns:cx8="http://schemas.microsoft.com/office/drawing/2016/5/14/chartex" xmlns:mc="http://schemas.openxmlformats.org/markup-compatibility/2006" xmlns:aink="http://schemas.microsoft.com/office/drawing/2016/ink" xmlns:am3d="http://schemas.microsoft.com/office/drawing/2017/model3d" xmlns:o="urn:schemas-microsoft-com:office:office" xmlns:r="http://schemas.openxmlformats.org/officeDocument/2006/relationships" xmlns:m="http://schemas.openxmlformats.org/officeDocument/2006/math" xmlns:v="urn:schemas-microsoft-com:vml" xmlns:wp14="http://schemas.microsoft.com/office/word/2010/wordprocessingDrawing" xmlns:wp="http://schemas.openxmlformats.org/drawingml/2006/wordprocessingDrawing" xmlns:w10="urn:schemas-microsoft-com:office:word" xmlns:w="http://schemas.openxmlformats.org/wordprocessingml/2006/main" xmlns:w14="http://schemas.microsoft.com/office/word/2010/wordml" xmlns:w15="http://schemas.microsoft.com/office/word/2012/wordml" xmlns:w16cex="http://schemas.microsoft.com/office/word/2018/wordml/cex" xmlns:w16cid="http://schemas.microsoft.com/office/word/2016/wordml/cid" xmlns:w16="http://schemas.microsoft.com/office/word/2018/wordml" xmlns:w16se="http://schemas.microsoft.com/office/word/2015/wordml/symex" xmlns:wpg="http://schemas.microsoft.com/office/word/2010/wordprocessingGroup" xmlns:wpi="http://schemas.microsoft.com/office/word/2010/wordprocessingInk" xmlns:wne="http://schemas.microsoft.com/office/word/2006/wordml" xmlns:wps="http://schemas.microsoft.com/office/word/2010/wordprocessingShape" mc:Ignorable="w14 w15 w16se w16cid w16 w16cex wp14">
+<w:ftr xmlns:wpc="http://schemas.microsoft.com/office/word/2010/wordprocessingCanvas" xmlns:cx="http://schemas.microsoft.com/office/drawing/2014/chartex" xmlns:cx1="http://schemas.microsoft.com/office/drawing/2015/9/8/chartex" xmlns:cx2="http://schemas.microsoft.com/office/drawing/2015/10/21/chartex" xmlns:cx3="http://schemas.microsoft.com/office/drawing/2016/5/9/chartex" xmlns:cx4="http://schemas.microsoft.com/office/drawing/2016/5/10/chartex" xmlns:cx5="http://schemas.microsoft.com/office/drawing/2016/5/11/chartex" xmlns:cx6="http://schemas.microsoft.com/office/drawing/2016/5/12/chartex" xmlns:cx7="http://schemas.microsoft.com/office/drawing/2016/5/13/chartex" xmlns:cx8="http://schemas.microsoft.com/office/drawing/2016/5/14/chartex" xmlns:mc="http://schemas.openxmlformats.org/markup-compatibility/2006" xmlns:aink="http://schemas.microsoft.com/office/drawing/2016/ink" xmlns:am3d="http://schemas.microsoft.com/office/drawing/2017/model3d" xmlns:o="urn:schemas-microsoft-com:office:office" xmlns:oel="http://schemas.microsoft.com/office/2019/extlst" xmlns:r="http://schemas.openxmlformats.org/officeDocument/2006/relationships" xmlns:m="http://schemas.openxmlformats.org/officeDocument/2006/math" xmlns:v="urn:schemas-microsoft-com:vml" xmlns:wp14="http://schemas.microsoft.com/office/word/2010/wordprocessingDrawing" xmlns:wp="http://schemas.openxmlformats.org/drawingml/2006/wordprocessingDrawing" xmlns:w10="urn:schemas-microsoft-com:office:word" xmlns:w="http://schemas.openxmlformats.org/wordprocessingml/2006/main" xmlns:w14="http://schemas.microsoft.com/office/word/2010/wordml" xmlns:w15="http://schemas.microsoft.com/office/word/2012/wordml" xmlns:w16cex="http://schemas.microsoft.com/office/word/2018/wordml/cex" xmlns:w16cid="http://schemas.microsoft.com/office/word/2016/wordml/cid" xmlns:w16="http://schemas.microsoft.com/office/word/2018/wordml" xmlns:w16sdtdh="http://schemas.microsoft.com/office/word/2020/wordml/sdtdatahash" xmlns:w16se="http://schemas.microsoft.com/office/word/2015/wordml/symex" xmlns:wpg="http://schemas.microsoft.com/office/word/2010/wordprocessingGroup" xmlns:wpi="http://schemas.microsoft.com/office/word/2010/wordprocessingInk" xmlns:wne="http://schemas.microsoft.com/office/word/2006/wordml" xmlns:wps="http://schemas.microsoft.com/office/word/2010/wordprocessingShape" mc:Ignorable="w14 w15 w16se w16cid w16 w16cex w16sdtdh wp14">
   <w:p>
     <w:pPr>
       <w:pStyle w:val="Footer"/>
@@ -816,7 +835,7 @@
               <v:stroke joinstyle="miter"/>
               <v:path gradientshapeok="t" o:connecttype="rect"/>
             </v:shapetype>
-            <v:shape id="Text Box 10" o:spid="_x0000_s1026" type="#_x0000_t202" style="position:absolute;left:0;text-align:left;margin-left:-9pt;margin-top:0;width:222.7pt;height:34.9pt;z-index:251658240;visibility:visible;mso-wrap-style:none;mso-width-percent:0;mso-height-percent:0;mso-wrap-distance-left:9pt;mso-wrap-distance-top:0;mso-wrap-distance-right:9pt;mso-wrap-distance-bottom:0;mso-position-horizontal:absolute;mso-position-horizontal-relative:text;mso-position-vertical:absolute;mso-position-vertical-relative:text;mso-width-percent:0;mso-height-percent:0;mso-width-relative:page;mso-height-relative:page;v-text-anchor:top" o:gfxdata="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" stroked="f">
+            <v:shape id="Text Box 10" o:spid="_x0000_s1026" type="#_x0000_t202" style="position:absolute;left:0;text-align:left;margin-left:-9pt;margin-top:0;width:222.7pt;height:34.9pt;z-index:251658240;visibility:visible;mso-wrap-style:none;mso-width-percent:0;mso-height-percent:0;mso-wrap-distance-left:9pt;mso-wrap-distance-top:0;mso-wrap-distance-right:9pt;mso-wrap-distance-bottom:0;mso-position-horizontal:absolute;mso-position-horizontal-relative:text;mso-position-vertical:absolute;mso-position-vertical-relative:text;mso-width-percent:0;mso-height-percent:0;mso-width-relative:page;mso-height-relative:page;v-text-anchor:top" o:gfxdata="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" stroked="f">
               <v:path arrowok="t"/>
               <v:textbox style="mso-fit-shape-to-text:t">
                 <w:txbxContent>
@@ -1017,7 +1036,7 @@
         </mc:Choice>
         <mc:Fallback>
           <w:pict>
-            <v:shape id="Text Box 9" o:spid="_x0000_s1027" type="#_x0000_t202" style="position:absolute;left:0;text-align:left;margin-left:389.8pt;margin-top:-2.2pt;width:87.55pt;height:32.55pt;z-index:251657216;visibility:visible;mso-wrap-style:none;mso-width-percent:0;mso-height-percent:0;mso-wrap-distance-left:9pt;mso-wrap-distance-top:0;mso-wrap-distance-right:9pt;mso-wrap-distance-bottom:0;mso-position-horizontal:absolute;mso-position-horizontal-relative:text;mso-position-vertical:absolute;mso-position-vertical-relative:text;mso-width-percent:0;mso-height-percent:0;mso-width-relative:page;mso-height-relative:page;v-text-anchor:top" o:gfxdata="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" o:allowincell="f" stroked="f">
+            <v:shape id="Text Box 9" o:spid="_x0000_s1027" type="#_x0000_t202" style="position:absolute;left:0;text-align:left;margin-left:389.8pt;margin-top:-2.2pt;width:87.55pt;height:32.55pt;z-index:251657216;visibility:visible;mso-wrap-style:none;mso-width-percent:0;mso-height-percent:0;mso-wrap-distance-left:9pt;mso-wrap-distance-top:0;mso-wrap-distance-right:9pt;mso-wrap-distance-bottom:0;mso-position-horizontal:absolute;mso-position-horizontal-relative:text;mso-position-vertical:absolute;mso-position-vertical-relative:text;mso-width-percent:0;mso-height-percent:0;mso-width-relative:page;mso-height-relative:page;v-text-anchor:top" o:gfxdata="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" o:allowincell="f" stroked="f">
               <v:path arrowok="t"/>
               <v:textbox>
                 <w:txbxContent>
@@ -1094,7 +1113,7 @@
 </file>
 
 <file path=word/footnotes.xml><?xml version="1.0" encoding="utf-8"?>
-<w:footnotes xmlns:wpc="http://schemas.microsoft.com/office/word/2010/wordprocessingCanvas" xmlns:cx="http://schemas.microsoft.com/office/drawing/2014/chartex" xmlns:cx1="http://schemas.microsoft.com/office/drawing/2015/9/8/chartex" xmlns:cx2="http://schemas.microsoft.com/office/drawing/2015/10/21/chartex" xmlns:cx3="http://schemas.microsoft.com/office/drawing/2016/5/9/chartex" xmlns:cx4="http://schemas.microsoft.com/office/drawing/2016/5/10/chartex" xmlns:cx5="http://schemas.microsoft.com/office/drawing/2016/5/11/chartex" xmlns:cx6="http://schemas.microsoft.com/office/drawing/2016/5/12/chartex" xmlns:cx7="http://schemas.microsoft.com/office/drawing/2016/5/13/chartex" xmlns:cx8="http://schemas.microsoft.com/office/drawing/2016/5/14/chartex" xmlns:mc="http://schemas.openxmlformats.org/markup-compatibility/2006" xmlns:aink="http://schemas.microsoft.com/office/drawing/2016/ink" xmlns:am3d="http://schemas.microsoft.com/office/drawing/2017/model3d" xmlns:o="urn:schemas-microsoft-com:office:office" xmlns:r="http://schemas.openxmlformats.org/officeDocument/2006/relationships" xmlns:m="http://schemas.openxmlformats.org/officeDocument/2006/math" xmlns:v="urn:schemas-microsoft-com:vml" xmlns:wp14="http://schemas.microsoft.com/office/word/2010/wordprocessingDrawing" xmlns:wp="http://schemas.openxmlformats.org/drawingml/2006/wordprocessingDrawing" xmlns:w10="urn:schemas-microsoft-com:office:word" xmlns:w="http://schemas.openxmlformats.org/wordprocessingml/2006/main" xmlns:w14="http://schemas.microsoft.com/office/word/2010/wordml" xmlns:w15="http://schemas.microsoft.com/office/word/2012/wordml" xmlns:w16cex="http://schemas.microsoft.com/office/word/2018/wordml/cex" xmlns:w16cid="http://schemas.microsoft.com/office/word/2016/wordml/cid" xmlns:w16="http://schemas.microsoft.com/office/word/2018/wordml" xmlns:w16se="http://schemas.microsoft.com/office/word/2015/wordml/symex" xmlns:wpg="http://schemas.microsoft.com/office/word/2010/wordprocessingGroup" xmlns:wpi="http://schemas.microsoft.com/office/word/2010/wordprocessingInk" xmlns:wne="http://schemas.microsoft.com/office/word/2006/wordml" xmlns:wps="http://schemas.microsoft.com/office/word/2010/wordprocessingShape" mc:Ignorable="w14 w15 w16se w16cid w16 w16cex wp14">
+<w:footnotes xmlns:wpc="http://schemas.microsoft.com/office/word/2010/wordprocessingCanvas" xmlns:cx="http://schemas.microsoft.com/office/drawing/2014/chartex" xmlns:cx1="http://schemas.microsoft.com/office/drawing/2015/9/8/chartex" xmlns:cx2="http://schemas.microsoft.com/office/drawing/2015/10/21/chartex" xmlns:cx3="http://schemas.microsoft.com/office/drawing/2016/5/9/chartex" xmlns:cx4="http://schemas.microsoft.com/office/drawing/2016/5/10/chartex" xmlns:cx5="http://schemas.microsoft.com/office/drawing/2016/5/11/chartex" xmlns:cx6="http://schemas.microsoft.com/office/drawing/2016/5/12/chartex" xmlns:cx7="http://schemas.microsoft.com/office/drawing/2016/5/13/chartex" xmlns:cx8="http://schemas.microsoft.com/office/drawing/2016/5/14/chartex" xmlns:mc="http://schemas.openxmlformats.org/markup-compatibility/2006" xmlns:aink="http://schemas.microsoft.com/office/drawing/2016/ink" xmlns:am3d="http://schemas.microsoft.com/office/drawing/2017/model3d" xmlns:o="urn:schemas-microsoft-com:office:office" xmlns:oel="http://schemas.microsoft.com/office/2019/extlst" xmlns:r="http://schemas.openxmlformats.org/officeDocument/2006/relationships" xmlns:m="http://schemas.openxmlformats.org/officeDocument/2006/math" xmlns:v="urn:schemas-microsoft-com:vml" xmlns:wp14="http://schemas.microsoft.com/office/word/2010/wordprocessingDrawing" xmlns:wp="http://schemas.openxmlformats.org/drawingml/2006/wordprocessingDrawing" xmlns:w10="urn:schemas-microsoft-com:office:word" xmlns:w="http://schemas.openxmlformats.org/wordprocessingml/2006/main" xmlns:w14="http://schemas.microsoft.com/office/word/2010/wordml" xmlns:w15="http://schemas.microsoft.com/office/word/2012/wordml" xmlns:w16cex="http://schemas.microsoft.com/office/word/2018/wordml/cex" xmlns:w16cid="http://schemas.microsoft.com/office/word/2016/wordml/cid" xmlns:w16="http://schemas.microsoft.com/office/word/2018/wordml" xmlns:w16sdtdh="http://schemas.microsoft.com/office/word/2020/wordml/sdtdatahash" xmlns:w16se="http://schemas.microsoft.com/office/word/2015/wordml/symex" xmlns:wpg="http://schemas.microsoft.com/office/word/2010/wordprocessingGroup" xmlns:wpi="http://schemas.microsoft.com/office/word/2010/wordprocessingInk" xmlns:wne="http://schemas.microsoft.com/office/word/2006/wordml" xmlns:wps="http://schemas.microsoft.com/office/word/2010/wordprocessingShape" mc:Ignorable="w14 w15 w16se w16cid w16 w16cex w16sdtdh wp14">
   <w:footnote w:type="separator" w:id="-1">
     <w:p>
       <w:r>
@@ -1113,7 +1132,7 @@
 </file>
 
 <file path=word/header1.xml><?xml version="1.0" encoding="utf-8"?>
-<w:hdr xmlns:wpc="http://schemas.microsoft.com/office/word/2010/wordprocessingCanvas" xmlns:cx="http://schemas.microsoft.com/office/drawing/2014/chartex" xmlns:cx1="http://schemas.microsoft.com/office/drawing/2015/9/8/chartex" xmlns:cx2="http://schemas.microsoft.com/office/drawing/2015/10/21/chartex" xmlns:cx3="http://schemas.microsoft.com/office/drawing/2016/5/9/chartex" xmlns:cx4="http://schemas.microsoft.com/office/drawing/2016/5/10/chartex" xmlns:cx5="http://schemas.microsoft.com/office/drawing/2016/5/11/chartex" xmlns:cx6="http://schemas.microsoft.com/office/drawing/2016/5/12/chartex" xmlns:cx7="http://schemas.microsoft.com/office/drawing/2016/5/13/chartex" xmlns:cx8="http://schemas.microsoft.com/office/drawing/2016/5/14/chartex" xmlns:mc="http://schemas.openxmlformats.org/markup-compatibility/2006" xmlns:aink="http://schemas.microsoft.com/office/drawing/2016/ink" xmlns:am3d="http://schemas.microsoft.com/office/drawing/2017/model3d" xmlns:o="urn:schemas-microsoft-com:office:office" xmlns:r="http://schemas.openxmlformats.org/officeDocument/2006/relationships" xmlns:m="http://schemas.openxmlformats.org/officeDocument/2006/math" xmlns:v="urn:schemas-microsoft-com:vml" xmlns:wp14="http://schemas.microsoft.com/office/word/2010/wordprocessingDrawing" xmlns:wp="http://schemas.openxmlformats.org/drawingml/2006/wordprocessingDrawing" xmlns:w10="urn:schemas-microsoft-com:office:word" xmlns:w="http://schemas.openxmlformats.org/wordprocessingml/2006/main" xmlns:w14="http://schemas.microsoft.com/office/word/2010/wordml" xmlns:w15="http://schemas.microsoft.com/office/word/2012/wordml" xmlns:w16cex="http://schemas.microsoft.com/office/word/2018/wordml/cex" xmlns:w16cid="http://schemas.microsoft.com/office/word/2016/wordml/cid" xmlns:w16="http://schemas.microsoft.com/office/word/2018/wordml" xmlns:w16se="http://schemas.microsoft.com/office/word/2015/wordml/symex" xmlns:wpg="http://schemas.microsoft.com/office/word/2010/wordprocessingGroup" xmlns:wpi="http://schemas.microsoft.com/office/word/2010/wordprocessingInk" xmlns:wne="http://schemas.microsoft.com/office/word/2006/wordml" xmlns:wps="http://schemas.microsoft.com/office/word/2010/wordprocessingShape" mc:Ignorable="w14 w15 w16se w16cid w16 w16cex wp14">
+<w:hdr xmlns:wpc="http://schemas.microsoft.com/office/word/2010/wordprocessingCanvas" xmlns:cx="http://schemas.microsoft.com/office/drawing/2014/chartex" xmlns:cx1="http://schemas.microsoft.com/office/drawing/2015/9/8/chartex" xmlns:cx2="http://schemas.microsoft.com/office/drawing/2015/10/21/chartex" xmlns:cx3="http://schemas.microsoft.com/office/drawing/2016/5/9/chartex" xmlns:cx4="http://schemas.microsoft.com/office/drawing/2016/5/10/chartex" xmlns:cx5="http://schemas.microsoft.com/office/drawing/2016/5/11/chartex" xmlns:cx6="http://schemas.microsoft.com/office/drawing/2016/5/12/chartex" xmlns:cx7="http://schemas.microsoft.com/office/drawing/2016/5/13/chartex" xmlns:cx8="http://schemas.microsoft.com/office/drawing/2016/5/14/chartex" xmlns:mc="http://schemas.openxmlformats.org/markup-compatibility/2006" xmlns:aink="http://schemas.microsoft.com/office/drawing/2016/ink" xmlns:am3d="http://schemas.microsoft.com/office/drawing/2017/model3d" xmlns:o="urn:schemas-microsoft-com:office:office" xmlns:oel="http://schemas.microsoft.com/office/2019/extlst" xmlns:r="http://schemas.openxmlformats.org/officeDocument/2006/relationships" xmlns:m="http://schemas.openxmlformats.org/officeDocument/2006/math" xmlns:v="urn:schemas-microsoft-com:vml" xmlns:wp14="http://schemas.microsoft.com/office/word/2010/wordprocessingDrawing" xmlns:wp="http://schemas.openxmlformats.org/drawingml/2006/wordprocessingDrawing" xmlns:w10="urn:schemas-microsoft-com:office:word" xmlns:w="http://schemas.openxmlformats.org/wordprocessingml/2006/main" xmlns:w14="http://schemas.microsoft.com/office/word/2010/wordml" xmlns:w15="http://schemas.microsoft.com/office/word/2012/wordml" xmlns:w16cex="http://schemas.microsoft.com/office/word/2018/wordml/cex" xmlns:w16cid="http://schemas.microsoft.com/office/word/2016/wordml/cid" xmlns:w16="http://schemas.microsoft.com/office/word/2018/wordml" xmlns:w16sdtdh="http://schemas.microsoft.com/office/word/2020/wordml/sdtdatahash" xmlns:w16se="http://schemas.microsoft.com/office/word/2015/wordml/symex" xmlns:wpg="http://schemas.microsoft.com/office/word/2010/wordprocessingGroup" xmlns:wpi="http://schemas.microsoft.com/office/word/2010/wordprocessingInk" xmlns:wne="http://schemas.microsoft.com/office/word/2006/wordml" xmlns:wps="http://schemas.microsoft.com/office/word/2010/wordprocessingShape" mc:Ignorable="w14 w15 w16se w16cid w16 w16cex w16sdtdh wp14">
   <w:p>
     <w:pPr>
       <w:pStyle w:val="Header"/>
@@ -1123,7 +1142,7 @@
 </file>
 
 <file path=word/numbering.xml><?xml version="1.0" encoding="utf-8"?>
-<w:numbering xmlns:wpc="http://schemas.microsoft.com/office/word/2010/wordprocessingCanvas" xmlns:cx="http://schemas.microsoft.com/office/drawing/2014/chartex" xmlns:cx1="http://schemas.microsoft.com/office/drawing/2015/9/8/chartex" xmlns:cx2="http://schemas.microsoft.com/office/drawing/2015/10/21/chartex" xmlns:cx3="http://schemas.microsoft.com/office/drawing/2016/5/9/chartex" xmlns:cx4="http://schemas.microsoft.com/office/drawing/2016/5/10/chartex" xmlns:cx5="http://schemas.microsoft.com/office/drawing/2016/5/11/chartex" xmlns:cx6="http://schemas.microsoft.com/office/drawing/2016/5/12/chartex" xmlns:cx7="http://schemas.microsoft.com/office/drawing/2016/5/13/chartex" xmlns:cx8="http://schemas.microsoft.com/office/drawing/2016/5/14/chartex" xmlns:mc="http://schemas.openxmlformats.org/markup-compatibility/2006" xmlns:aink="http://schemas.microsoft.com/office/drawing/2016/ink" xmlns:am3d="http://schemas.microsoft.com/office/drawing/2017/model3d" xmlns:o="urn:schemas-microsoft-com:office:office" xmlns:r="http://schemas.openxmlformats.org/officeDocument/2006/relationships" xmlns:m="http://schemas.openxmlformats.org/officeDocument/2006/math" xmlns:v="urn:schemas-microsoft-com:vml" xmlns:wp14="http://schemas.microsoft.com/office/word/2010/wordprocessingDrawing" xmlns:wp="http://schemas.openxmlformats.org/drawingml/2006/wordprocessingDrawing" xmlns:w10="urn:schemas-microsoft-com:office:word" xmlns:w="http://schemas.openxmlformats.org/wordprocessingml/2006/main" xmlns:w14="http://schemas.microsoft.com/office/word/2010/wordml" xmlns:w15="http://schemas.microsoft.com/office/word/2012/wordml" xmlns:w16cex="http://schemas.microsoft.com/office/word/2018/wordml/cex" xmlns:w16cid="http://schemas.microsoft.com/office/word/2016/wordml/cid" xmlns:w16="http://schemas.microsoft.com/office/word/2018/wordml" xmlns:w16se="http://schemas.microsoft.com/office/word/2015/wordml/symex" xmlns:wpg="http://schemas.microsoft.com/office/word/2010/wordprocessingGroup" xmlns:wpi="http://schemas.microsoft.com/office/word/2010/wordprocessingInk" xmlns:wne="http://schemas.microsoft.com/office/word/2006/wordml" xmlns:wps="http://schemas.microsoft.com/office/word/2010/wordprocessingShape" mc:Ignorable="w14 w15 w16se w16cid w16 w16cex wp14">
+<w:numbering xmlns:wpc="http://schemas.microsoft.com/office/word/2010/wordprocessingCanvas" xmlns:cx="http://schemas.microsoft.com/office/drawing/2014/chartex" xmlns:cx1="http://schemas.microsoft.com/office/drawing/2015/9/8/chartex" xmlns:cx2="http://schemas.microsoft.com/office/drawing/2015/10/21/chartex" xmlns:cx3="http://schemas.microsoft.com/office/drawing/2016/5/9/chartex" xmlns:cx4="http://schemas.microsoft.com/office/drawing/2016/5/10/chartex" xmlns:cx5="http://schemas.microsoft.com/office/drawing/2016/5/11/chartex" xmlns:cx6="http://schemas.microsoft.com/office/drawing/2016/5/12/chartex" xmlns:cx7="http://schemas.microsoft.com/office/drawing/2016/5/13/chartex" xmlns:cx8="http://schemas.microsoft.com/office/drawing/2016/5/14/chartex" xmlns:mc="http://schemas.openxmlformats.org/markup-compatibility/2006" xmlns:aink="http://schemas.microsoft.com/office/drawing/2016/ink" xmlns:am3d="http://schemas.microsoft.com/office/drawing/2017/model3d" xmlns:o="urn:schemas-microsoft-com:office:office" xmlns:oel="http://schemas.microsoft.com/office/2019/extlst" xmlns:r="http://schemas.openxmlformats.org/officeDocument/2006/relationships" xmlns:m="http://schemas.openxmlformats.org/officeDocument/2006/math" xmlns:v="urn:schemas-microsoft-com:vml" xmlns:wp14="http://schemas.microsoft.com/office/word/2010/wordprocessingDrawing" xmlns:wp="http://schemas.openxmlformats.org/drawingml/2006/wordprocessingDrawing" xmlns:w10="urn:schemas-microsoft-com:office:word" xmlns:w="http://schemas.openxmlformats.org/wordprocessingml/2006/main" xmlns:w14="http://schemas.microsoft.com/office/word/2010/wordml" xmlns:w15="http://schemas.microsoft.com/office/word/2012/wordml" xmlns:w16cex="http://schemas.microsoft.com/office/word/2018/wordml/cex" xmlns:w16cid="http://schemas.microsoft.com/office/word/2016/wordml/cid" xmlns:w16="http://schemas.microsoft.com/office/word/2018/wordml" xmlns:w16sdtdh="http://schemas.microsoft.com/office/word/2020/wordml/sdtdatahash" xmlns:w16se="http://schemas.microsoft.com/office/word/2015/wordml/symex" xmlns:wpg="http://schemas.microsoft.com/office/word/2010/wordprocessingGroup" xmlns:wpi="http://schemas.microsoft.com/office/word/2010/wordprocessingInk" xmlns:wne="http://schemas.microsoft.com/office/word/2006/wordml" xmlns:wps="http://schemas.microsoft.com/office/word/2010/wordprocessingShape" mc:Ignorable="w14 w15 w16se w16cid w16 w16cex w16sdtdh wp14">
   <w:abstractNum w:abstractNumId="0" w15:restartNumberingAfterBreak="0">
     <w:nsid w:val="3E2C6671"/>
     <w:multiLevelType w:val="hybridMultilevel"/>
@@ -1237,14 +1256,14 @@
       </w:pPr>
     </w:lvl>
   </w:abstractNum>
-  <w:num w:numId="1">
+  <w:num w:numId="1" w16cid:durableId="1209949546">
     <w:abstractNumId w:val="0"/>
   </w:num>
 </w:numbering>
 </file>
 
 <file path=word/styles.xml><?xml version="1.0" encoding="utf-8"?>
-<w:styles xmlns:mc="http://schemas.openxmlformats.org/markup-compatibility/2006" xmlns:r="http://schemas.openxmlformats.org/officeDocument/2006/relationships" xmlns:w="http://schemas.openxmlformats.org/wordprocessingml/2006/main" xmlns:w14="http://schemas.microsoft.com/office/word/2010/wordml" xmlns:w15="http://schemas.microsoft.com/office/word/2012/wordml" xmlns:w16cex="http://schemas.microsoft.com/office/word/2018/wordml/cex" xmlns:w16cid="http://schemas.microsoft.com/office/word/2016/wordml/cid" xmlns:w16="http://schemas.microsoft.com/office/word/2018/wordml" xmlns:w16se="http://schemas.microsoft.com/office/word/2015/wordml/symex" mc:Ignorable="w14 w15 w16se w16cid w16 w16cex">
+<w:styles xmlns:mc="http://schemas.openxmlformats.org/markup-compatibility/2006" xmlns:r="http://schemas.openxmlformats.org/officeDocument/2006/relationships" xmlns:w="http://schemas.openxmlformats.org/wordprocessingml/2006/main" xmlns:w14="http://schemas.microsoft.com/office/word/2010/wordml" xmlns:w15="http://schemas.microsoft.com/office/word/2012/wordml" xmlns:w16cex="http://schemas.microsoft.com/office/word/2018/wordml/cex" xmlns:w16cid="http://schemas.microsoft.com/office/word/2016/wordml/cid" xmlns:w16="http://schemas.microsoft.com/office/word/2018/wordml" xmlns:w16sdtdh="http://schemas.microsoft.com/office/word/2020/wordml/sdtdatahash" xmlns:w16se="http://schemas.microsoft.com/office/word/2015/wordml/symex" mc:Ignorable="w14 w15 w16se w16cid w16 w16cex w16sdtdh">
   <w:docDefaults>
     <w:rPrDefault>
       <w:rPr>

</xml_diff>